<commit_message>
fix fig 2 x-axis to match actual sample size
</commit_message>
<xml_diff>
--- a/publications/makowski_2019_bayesian/manuscript/tables_and_captions.docx
+++ b/publications/makowski_2019_bayesian/manuscript/tables_and_captions.docx
@@ -1420,7 +1420,7 @@
         <w:t xml:space="preserve">Figure 1</w:t>
       </w:r>
       <w:r>
-        <w:t xml:space="preserve">. Impact of Sample Size on the different indices, for linear and logistic models, and when the null hypothesis is true or false. Grey vertical lines for</w:t>
+        <w:t xml:space="preserve">. Bayesian indices of effect existence and significance. (A) The</w:t>
       </w:r>
       <w:r>
         <w:t xml:space="preserve"> </w:t>
@@ -1429,10 +1429,28 @@
         <w:rPr>
           <w:i/>
         </w:rPr>
-        <w:t xml:space="preserve">p</w:t>
-      </w:r>
-      <w:r>
-        <w:t xml:space="preserve">-values and Bayes factors represent commonly used thresholds.</w:t>
+        <w:t xml:space="preserve">Probability of Direction (pd)</w:t>
+      </w:r>
+      <w:r>
+        <w:t xml:space="preserve"> </w:t>
+      </w:r>
+      <w:r>
+        <w:t xml:space="preserve">is defined as the proportion of the posterior distribution that is of the median’s sign (the yellow area). (B) The</w:t>
+      </w:r>
+      <w:r>
+        <w:t xml:space="preserve"> </w:t>
+      </w:r>
+      <w:r>
+        <w:rPr>
+          <w:i/>
+        </w:rPr>
+        <w:t xml:space="preserve">MAP-based p-value</w:t>
+      </w:r>
+      <w:r>
+        <w:t xml:space="preserve"> </w:t>
+      </w:r>
+      <w:r>
+        <w:t xml:space="preserve">is defined as the density value at 0, - the height of the red segment, divided by the density at the Maximum A Posteriori (MAP), - the height of the blue segment. (C) The ROPE (95%) (ROPE) is defined as the proportion of the 95% CI (the yellow area) that lies within the ROPE (the red area). For the ROPE (full), the full posterior distrubtion (including the tails) is used. (D) Bayes factors indicate the degree by which the posterior distribution has shifted from the null value (0) or the ROPE (the red area), relative to the prior distribution (represented by the dotted line).</w:t>
       </w:r>
     </w:p>
     <w:p>
@@ -1450,7 +1468,7 @@
         <w:t xml:space="preserve">Figure 2</w:t>
       </w:r>
       <w:r>
-        <w:t xml:space="preserve">. Impact of Noise. The noise corresponds to the standard deviation of the gaussian noise that was added to the generated data. It is related to the magnitude the parameter (the more noise there is, the smaller the coefficient). Grey vertical lines for</w:t>
+        <w:t xml:space="preserve">. Impact of Sample Size on the different indices, for linear and logistic models, and when the null hypothesis is true or false. Grey vertical lines for</w:t>
       </w:r>
       <w:r>
         <w:t xml:space="preserve"> </w:t>
@@ -1462,7 +1480,7 @@
         <w:t xml:space="preserve">p</w:t>
       </w:r>
       <w:r>
-        <w:t xml:space="preserve">-values and Bayes factors represent commonly used thresholds. The scale is capped for the Bayes factors as these extend to infinity.</w:t>
+        <w:t xml:space="preserve">-values and Bayes factors represent commonly used thresholds.</w:t>
       </w:r>
     </w:p>
     <w:p>
@@ -1480,7 +1498,7 @@
         <w:t xml:space="preserve">Figure 3</w:t>
       </w:r>
       <w:r>
-        <w:t xml:space="preserve">. Relationship with the frequentist</w:t>
+        <w:t xml:space="preserve">. Impact of Noise. The noise corresponds to the standard deviation of the Gaussian noise that was added to the generated data. It is related to the magnitude the parameter (the more noise there is, the smaller the coefficient). Grey vertical lines for</w:t>
       </w:r>
       <w:r>
         <w:t xml:space="preserve"> </w:t>
@@ -1492,25 +1510,7 @@
         <w:t xml:space="preserve">p</w:t>
       </w:r>
       <w:r>
-        <w:t xml:space="preserve">-value. In each plot, the p-value densities are visualized by the marginal top (absence of true effect) and bottom (presence of true effect) markers, whereas on the left (presence of true effect) and right (absence of true effect), the markers represent the density of the index of interest. Different point shapes, representing different sample sizes, specifically illustrate its impact on the percentages in ROPE, for which each</w:t>
-      </w:r>
-      <w:r>
-        <w:t xml:space="preserve"> </w:t>
-      </w:r>
-      <w:r>
-        <w:t xml:space="preserve">“</w:t>
-      </w:r>
-      <w:r>
-        <w:t xml:space="preserve">curve line</w:t>
-      </w:r>
-      <w:r>
-        <w:t xml:space="preserve">”</w:t>
-      </w:r>
-      <w:r>
-        <w:t xml:space="preserve"> </w:t>
-      </w:r>
-      <w:r>
-        <w:t xml:space="preserve">is associated with one sample size.</w:t>
+        <w:t xml:space="preserve">-values and Bayes factors represent commonly used thresholds. The scale is capped for the Bayes factors as these extend to infinity.</w:t>
       </w:r>
     </w:p>
     <w:p>
@@ -1528,7 +1528,7 @@
         <w:t xml:space="preserve">Figure 4</w:t>
       </w:r>
       <w:r>
-        <w:t xml:space="preserve">. The probability of reaching different</w:t>
+        <w:t xml:space="preserve">. Relationship with the frequentist</w:t>
       </w:r>
       <w:r>
         <w:t xml:space="preserve"> </w:t>
@@ -1540,7 +1540,37 @@
         <w:t xml:space="preserve">p</w:t>
       </w:r>
       <w:r>
-        <w:t xml:space="preserve">-value based significance thresholds (.1, .05, .01, .001) for different values of the corresponding Bayesian indices.</w:t>
+        <w:t xml:space="preserve">-value. In each plot, the</w:t>
+      </w:r>
+      <w:r>
+        <w:t xml:space="preserve"> </w:t>
+      </w:r>
+      <w:r>
+        <w:rPr>
+          <w:i/>
+        </w:rPr>
+        <w:t xml:space="preserve">p</w:t>
+      </w:r>
+      <w:r>
+        <w:t xml:space="preserve">-value densities are visualized by the marginal top (absence of true effect) and bottom (presence of true effect) markers, whereas on the left (presence of true effect) and right (absence of true effect), the markers represent the density of the index of interest. Different point shapes, representing different sample sizes, specifically illustrate its impact on the percentages in ROPE, for which each</w:t>
+      </w:r>
+      <w:r>
+        <w:t xml:space="preserve"> </w:t>
+      </w:r>
+      <w:r>
+        <w:t xml:space="preserve">“</w:t>
+      </w:r>
+      <w:r>
+        <w:t xml:space="preserve">curve line</w:t>
+      </w:r>
+      <w:r>
+        <w:t xml:space="preserve">”</w:t>
+      </w:r>
+      <w:r>
+        <w:t xml:space="preserve"> </w:t>
+      </w:r>
+      <w:r>
+        <w:t xml:space="preserve">is associated with one sample size (the bigger the sample size, the higher the percentage in ROPE).</w:t>
       </w:r>
     </w:p>
     <w:p>
@@ -1558,7 +1588,37 @@
         <w:t xml:space="preserve">Figure 5</w:t>
       </w:r>
       <w:r>
-        <w:t xml:space="preserve">. Relationship between three Bayesian indices: the Probability of Direction (</w:t>
+        <w:t xml:space="preserve">. The probability of reaching different</w:t>
+      </w:r>
+      <w:r>
+        <w:t xml:space="preserve"> </w:t>
+      </w:r>
+      <w:r>
+        <w:rPr>
+          <w:i/>
+        </w:rPr>
+        <w:t xml:space="preserve">p</w:t>
+      </w:r>
+      <w:r>
+        <w:t xml:space="preserve">-value based significance thresholds (.1, .05, .01, .001 for solid, long-dashed, short-dashed and dotted lines, respectively) for different values of the corresponding Bayesian indices.</w:t>
+      </w:r>
+    </w:p>
+    <w:p>
+      <w:pPr>
+        <w:pStyle w:val="Compact"/>
+        <w:numPr>
+          <w:numId w:val="1001"/>
+          <w:ilvl w:val="0"/>
+        </w:numPr>
+      </w:pPr>
+      <w:r>
+        <w:rPr>
+          <w:b/>
+        </w:rPr>
+        <w:t xml:space="preserve">Figure 6</w:t>
+      </w:r>
+      <w:r>
+        <w:t xml:space="preserve">. Relationship between three Bayesian indices: The Probability of Direction (</w:t>
       </w:r>
       <w:r>
         <w:rPr>

</xml_diff>

<commit_message>
minor fix in fig 1 legend
</commit_message>
<xml_diff>
--- a/publications/makowski_2019_bayesian/manuscript/tables_and_captions.docx
+++ b/publications/makowski_2019_bayesian/manuscript/tables_and_captions.docx
@@ -1420,22 +1420,16 @@
         <w:t xml:space="preserve">Figure 1</w:t>
       </w:r>
       <w:r>
-        <w:t xml:space="preserve">. Bayesian indices of effect existence and significance. (A) The</w:t>
-      </w:r>
-      <w:r>
-        <w:t xml:space="preserve"> </w:t>
+        <w:t xml:space="preserve">. Bayesian indices of effect existence and significance. (A) The Probability of Direction (</w:t>
       </w:r>
       <w:r>
         <w:rPr>
           <w:i/>
         </w:rPr>
-        <w:t xml:space="preserve">Probability of Direction (pd)</w:t>
-      </w:r>
-      <w:r>
-        <w:t xml:space="preserve"> </w:t>
-      </w:r>
-      <w:r>
-        <w:t xml:space="preserve">is defined as the proportion of the posterior distribution that is of the median’s sign (the yellow area). (B) The</w:t>
+        <w:t xml:space="preserve">pd</w:t>
+      </w:r>
+      <w:r>
+        <w:t xml:space="preserve">) is defined as the proportion of the posterior distribution that is of the median’s sign (the yellow area). (B) The MAP-based</w:t>
       </w:r>
       <w:r>
         <w:t xml:space="preserve"> </w:t>
@@ -1444,13 +1438,28 @@
         <w:rPr>
           <w:i/>
         </w:rPr>
-        <w:t xml:space="preserve">MAP-based p-value</w:t>
-      </w:r>
-      <w:r>
-        <w:t xml:space="preserve"> </w:t>
-      </w:r>
-      <w:r>
-        <w:t xml:space="preserve">is defined as the density value at 0, - the height of the red segment, divided by the density at the Maximum A Posteriori (MAP), - the height of the blue segment. (C) The ROPE (95%) (ROPE) is defined as the proportion of the 95% CI (the yellow area) that lies within the ROPE (the red area). For the ROPE (full), the full posterior distrubtion (including the tails) is used. (D) Bayes factors indicate the degree by which the posterior distribution has shifted from the null value (0) or the ROPE (the red area), relative to the prior distribution (represented by the dotted line).</w:t>
+        <w:t xml:space="preserve">p</w:t>
+      </w:r>
+      <w:r>
+        <w:t xml:space="preserve">-value is defined as the density value at 0, - the height of the red segment, divided by the density at the Maximum A Posteriori (MAP), - the height of the blue segment. (C) The ROPE (</w:t>
+      </w:r>
+      <w:r>
+        <w:rPr>
+          <w:i/>
+        </w:rPr>
+        <w:t xml:space="preserve">95%</w:t>
+      </w:r>
+      <w:r>
+        <w:t xml:space="preserve">) is defined as the proportion of the 95% CI (the yellow area) that lies within the ROPE (the red area). For the ROPE (</w:t>
+      </w:r>
+      <w:r>
+        <w:rPr>
+          <w:i/>
+        </w:rPr>
+        <w:t xml:space="preserve">full</w:t>
+      </w:r>
+      <w:r>
+        <w:t xml:space="preserve">), the full posterior distrubtion (including the tails) is used. (D) Bayes factors indicate the degree by which the posterior distribution has shifted from the null value (0) or the ROPE (the red area), relative to the prior distribution (represented by the dotted line).</w:t>
       </w:r>
     </w:p>
     <w:p>

</xml_diff>